<commit_message>
Manually update music listing
</commit_message>
<xml_diff>
--- a/stmarys/musiclisting.docx
+++ b/stmarys/musiclisting.docx
@@ -1,6 +1,6 @@
 
 <file path=word/document.xml><?xml version="1.0" encoding="utf-8"?>
-<w:document xmlns:wpc="http://schemas.microsoft.com/office/word/2010/wordprocessingCanvas" xmlns:cx="http://schemas.microsoft.com/office/drawing/2014/chartex" xmlns:cx1="http://schemas.microsoft.com/office/drawing/2015/9/8/chartex" xmlns:cx2="http://schemas.microsoft.com/office/drawing/2015/10/21/chartex" xmlns:cx3="http://schemas.microsoft.com/office/drawing/2016/5/9/chartex" xmlns:cx4="http://schemas.microsoft.com/office/drawing/2016/5/10/chartex" xmlns:cx5="http://schemas.microsoft.com/office/drawing/2016/5/11/chartex" xmlns:cx6="http://schemas.microsoft.com/office/drawing/2016/5/12/chartex" xmlns:cx7="http://schemas.microsoft.com/office/drawing/2016/5/13/chartex" xmlns:cx8="http://schemas.microsoft.com/office/drawing/2016/5/14/chartex" xmlns:mc="http://schemas.openxmlformats.org/markup-compatibility/2006" xmlns:aink="http://schemas.microsoft.com/office/drawing/2016/ink" xmlns:am3d="http://schemas.microsoft.com/office/drawing/2017/model3d" xmlns:o="urn:schemas-microsoft-com:office:office" xmlns:r="http://schemas.openxmlformats.org/officeDocument/2006/relationships" xmlns:m="http://schemas.openxmlformats.org/officeDocument/2006/math" xmlns:v="urn:schemas-microsoft-com:vml" xmlns:wp14="http://schemas.microsoft.com/office/word/2010/wordprocessingDrawing" xmlns:wp="http://schemas.openxmlformats.org/drawingml/2006/wordprocessingDrawing" xmlns:w10="urn:schemas-microsoft-com:office:word" xmlns:w="http://schemas.openxmlformats.org/wordprocessingml/2006/main" xmlns:w14="http://schemas.microsoft.com/office/word/2010/wordml" xmlns:w15="http://schemas.microsoft.com/office/word/2012/wordml" xmlns:w16cex="http://schemas.microsoft.com/office/word/2018/wordml/cex" xmlns:w16cid="http://schemas.microsoft.com/office/word/2016/wordml/cid" xmlns:w16="http://schemas.microsoft.com/office/word/2018/wordml" xmlns:w16sdtdh="http://schemas.microsoft.com/office/word/2020/wordml/sdtdatahash" xmlns:w16se="http://schemas.microsoft.com/office/word/2015/wordml/symex" xmlns:wpg="http://schemas.microsoft.com/office/word/2010/wordprocessingGroup" xmlns:wpi="http://schemas.microsoft.com/office/word/2010/wordprocessingInk" xmlns:wne="http://schemas.microsoft.com/office/word/2006/wordml" xmlns:wps="http://schemas.microsoft.com/office/word/2010/wordprocessingShape" mc:Ignorable="w14 w15 w16se w16cid w16 w16cex w16sdtdh wp14">
+<w:document xmlns:wpc="http://schemas.microsoft.com/office/word/2010/wordprocessingCanvas" xmlns:cx="http://schemas.microsoft.com/office/drawing/2014/chartex" xmlns:cx1="http://schemas.microsoft.com/office/drawing/2015/9/8/chartex" xmlns:cx2="http://schemas.microsoft.com/office/drawing/2015/10/21/chartex" xmlns:cx3="http://schemas.microsoft.com/office/drawing/2016/5/9/chartex" xmlns:cx4="http://schemas.microsoft.com/office/drawing/2016/5/10/chartex" xmlns:cx5="http://schemas.microsoft.com/office/drawing/2016/5/11/chartex" xmlns:cx6="http://schemas.microsoft.com/office/drawing/2016/5/12/chartex" xmlns:cx7="http://schemas.microsoft.com/office/drawing/2016/5/13/chartex" xmlns:cx8="http://schemas.microsoft.com/office/drawing/2016/5/14/chartex" xmlns:mc="http://schemas.openxmlformats.org/markup-compatibility/2006" xmlns:aink="http://schemas.microsoft.com/office/drawing/2016/ink" xmlns:am3d="http://schemas.microsoft.com/office/drawing/2017/model3d" xmlns:o="urn:schemas-microsoft-com:office:office" xmlns:oel="http://schemas.microsoft.com/office/2019/extlst" xmlns:r="http://schemas.openxmlformats.org/officeDocument/2006/relationships" xmlns:m="http://schemas.openxmlformats.org/officeDocument/2006/math" xmlns:v="urn:schemas-microsoft-com:vml" xmlns:wp14="http://schemas.microsoft.com/office/word/2010/wordprocessingDrawing" xmlns:wp="http://schemas.openxmlformats.org/drawingml/2006/wordprocessingDrawing" xmlns:w10="urn:schemas-microsoft-com:office:word" xmlns:w="http://schemas.openxmlformats.org/wordprocessingml/2006/main" xmlns:w14="http://schemas.microsoft.com/office/word/2010/wordml" xmlns:w15="http://schemas.microsoft.com/office/word/2012/wordml" xmlns:w16cex="http://schemas.microsoft.com/office/word/2018/wordml/cex" xmlns:w16cid="http://schemas.microsoft.com/office/word/2016/wordml/cid" xmlns:w16="http://schemas.microsoft.com/office/word/2018/wordml" xmlns:w16sdtdh="http://schemas.microsoft.com/office/word/2020/wordml/sdtdatahash" xmlns:w16se="http://schemas.microsoft.com/office/word/2015/wordml/symex" xmlns:wpg="http://schemas.microsoft.com/office/word/2010/wordprocessingGroup" xmlns:wpi="http://schemas.microsoft.com/office/word/2010/wordprocessingInk" xmlns:wne="http://schemas.microsoft.com/office/word/2006/wordml" xmlns:wps="http://schemas.microsoft.com/office/word/2010/wordprocessingShape" mc:Ignorable="w14 w15 w16se w16cid w16 w16cex w16sdtdh wp14">
   <w:body>
     <w:p>
       <w:pPr>
@@ -66,7 +66,7 @@
           <w:sz w:val="22"/>
           <w:szCs w:val="22"/>
         </w:rPr>
-        <w:t>8.12</w:t>
+        <w:t>9.30a</w:t>
       </w:r>
       <w:r>
         <w:rPr>
@@ -75,7 +75,7 @@
           <w:sz w:val="22"/>
           <w:szCs w:val="22"/>
         </w:rPr>
-        <w:t>a</w:t>
+        <w:t>m</w:t>
       </w:r>
       <w:r>
         <w:rPr>
@@ -84,7 +84,7 @@
           <w:sz w:val="22"/>
           <w:szCs w:val="22"/>
         </w:rPr>
-        <w:t>m</w:t>
+        <w:t>,</w:t>
       </w:r>
       <w:r>
         <w:rPr>
@@ -93,7 +93,7 @@
           <w:sz w:val="22"/>
           <w:szCs w:val="22"/>
         </w:rPr>
-        <w:t>,</w:t>
+        <w:t xml:space="preserve"> </w:t>
       </w:r>
       <w:r>
         <w:rPr>
@@ -102,25 +102,7 @@
           <w:sz w:val="22"/>
           <w:szCs w:val="22"/>
         </w:rPr>
-        <w:t xml:space="preserve"> </w:t>
-      </w:r>
-      <w:r>
-        <w:rPr>
-          <w:rFonts w:ascii="Arial" w:hAnsi="Arial" w:cs="Arial"/>
-          <w:i/>
-          <w:sz w:val="22"/>
-          <w:szCs w:val="22"/>
-        </w:rPr>
-        <w:t xml:space="preserve">7 November </w:t>
-      </w:r>
-      <w:r>
-        <w:rPr>
-          <w:rFonts w:ascii="Arial" w:hAnsi="Arial" w:cs="Arial"/>
-          <w:i/>
-          <w:sz w:val="22"/>
-          <w:szCs w:val="22"/>
-        </w:rPr>
-        <w:t>2021</w:t>
+        <w:t>1 May 2022</w:t>
       </w:r>
       <w:r>
         <w:rPr>
@@ -820,7 +802,6 @@
           </w:tcPr>
           <w:p>
             <w:pPr>
-              <w:spacing w:after="80"/>
               <w:rPr>
                 <w:rFonts w:ascii="Arial" w:hAnsi="Arial" w:cs="Arial"/>
                 <w:b/>
@@ -862,7 +843,7 @@
                 <w:sz w:val="22"/>
                 <w:szCs w:val="22"/>
               </w:rPr>
-              <w:t>7 November 2021</w:t>
+              <w:t>20 August 2022</w:t>
             </w:r>
             <w:r>
               <w:rPr>
@@ -871,24 +852,16 @@
                 <w:szCs w:val="22"/>
               </w:rPr>
               <w:br/>
-              <w:t>10.45am</w:t>
-            </w:r>
-          </w:p>
-          <w:p>
-            <w:pPr>
-              <w:rPr>
-                <w:rFonts w:ascii="Arial" w:hAnsi="Arial" w:cs="Arial"/>
-                <w:sz w:val="22"/>
-                <w:szCs w:val="22"/>
-              </w:rPr>
-            </w:pPr>
-            <w:r>
-              <w:rPr>
-                <w:rFonts w:ascii="Arial" w:hAnsi="Arial" w:cs="Arial"/>
-                <w:sz w:val="22"/>
-                <w:szCs w:val="22"/>
-              </w:rPr>
-              <w:t>Third Sunday before Advent</w:t>
+              <w:t>Saturday</w:t>
+            </w:r>
+            <w:r>
+              <w:rPr>
+                <w:rFonts w:ascii="Arial" w:hAnsi="Arial" w:cs="Arial"/>
+                <w:sz w:val="22"/>
+                <w:szCs w:val="22"/>
+              </w:rPr>
+              <w:br/>
+              <w:t>3.00pm</w:t>
             </w:r>
           </w:p>
         </w:tc>
@@ -910,7 +883,7 @@
                 <w:sz w:val="22"/>
                 <w:szCs w:val="22"/>
               </w:rPr>
-              <w:t>Sung Eucharist</w:t>
+              <w:t>Renewal of vows by Holly and Tom Foley</w:t>
             </w:r>
           </w:p>
         </w:tc>
@@ -936,20 +909,13 @@
             <w:pPr>
               <w:rPr>
                 <w:rFonts w:ascii="Arial" w:eastAsia="Times New Roman" w:hAnsi="Arial" w:cs="Arial"/>
+                <w:i/>
+                <w:iCs/>
                 <w:sz w:val="22"/>
                 <w:szCs w:val="22"/>
                 <w:lang w:val="en-GB" w:eastAsia="en-GB"/>
               </w:rPr>
             </w:pPr>
-            <w:r>
-              <w:rPr>
-                <w:rFonts w:ascii="Arial" w:eastAsia="Times New Roman" w:hAnsi="Arial" w:cs="Arial"/>
-                <w:sz w:val="22"/>
-                <w:szCs w:val="22"/>
-                <w:lang w:val="en-GB" w:eastAsia="en-GB"/>
-              </w:rPr>
-              <w:t xml:space="preserve">Introit: HON 310: </w:t>
-            </w:r>
             <w:r>
               <w:rPr>
                 <w:rFonts w:ascii="Arial" w:eastAsia="Times New Roman" w:hAnsi="Arial" w:cs="Arial"/>
@@ -959,149 +925,7 @@
                 <w:szCs w:val="22"/>
                 <w:lang w:val="en-GB" w:eastAsia="en-GB"/>
               </w:rPr>
-              <w:t>Lord, for the years</w:t>
-            </w:r>
-          </w:p>
-          <w:p>
-            <w:pPr>
-              <w:rPr>
-                <w:rFonts w:ascii="Arial" w:eastAsia="Times New Roman" w:hAnsi="Arial" w:cs="Arial"/>
-                <w:sz w:val="22"/>
-                <w:szCs w:val="22"/>
-                <w:lang w:val="en-GB" w:eastAsia="en-GB"/>
-              </w:rPr>
-            </w:pPr>
-            <w:r>
-              <w:rPr>
-                <w:rFonts w:ascii="Arial" w:eastAsia="Times New Roman" w:hAnsi="Arial" w:cs="Arial"/>
-                <w:sz w:val="22"/>
-                <w:szCs w:val="22"/>
-                <w:lang w:val="en-GB" w:eastAsia="en-GB"/>
-              </w:rPr>
-              <w:t xml:space="preserve">Gradual: HON 442: </w:t>
-            </w:r>
-            <w:r>
-              <w:rPr>
-                <w:rFonts w:ascii="Arial" w:eastAsia="Times New Roman" w:hAnsi="Arial" w:cs="Arial"/>
-                <w:i/>
-                <w:iCs/>
-                <w:sz w:val="22"/>
-                <w:szCs w:val="22"/>
-                <w:lang w:val="en-GB" w:eastAsia="en-GB"/>
-              </w:rPr>
-              <w:t>Seek ye first the kingdom of God</w:t>
-            </w:r>
-          </w:p>
-          <w:p>
-            <w:pPr>
-              <w:rPr>
-                <w:rFonts w:ascii="Arial" w:eastAsia="Times New Roman" w:hAnsi="Arial" w:cs="Arial"/>
-                <w:sz w:val="22"/>
-                <w:szCs w:val="22"/>
-                <w:lang w:val="en-GB" w:eastAsia="en-GB"/>
-              </w:rPr>
-            </w:pPr>
-            <w:r>
-              <w:rPr>
-                <w:rFonts w:ascii="Arial" w:eastAsia="Times New Roman" w:hAnsi="Arial" w:cs="Arial"/>
-                <w:sz w:val="22"/>
-                <w:szCs w:val="22"/>
-                <w:lang w:val="en-GB" w:eastAsia="en-GB"/>
-              </w:rPr>
-              <w:t xml:space="preserve">Offertory: HON 560: </w:t>
-            </w:r>
-            <w:r>
-              <w:rPr>
-                <w:rFonts w:ascii="Arial" w:eastAsia="Times New Roman" w:hAnsi="Arial" w:cs="Arial"/>
-                <w:i/>
-                <w:iCs/>
-                <w:sz w:val="22"/>
-                <w:szCs w:val="22"/>
-                <w:lang w:val="en-GB" w:eastAsia="en-GB"/>
-              </w:rPr>
-              <w:t>Will you come and follow me?</w:t>
-            </w:r>
-          </w:p>
-          <w:p>
-            <w:pPr>
-              <w:rPr>
-                <w:rFonts w:ascii="Arial" w:eastAsia="Times New Roman" w:hAnsi="Arial" w:cs="Arial"/>
-                <w:sz w:val="22"/>
-                <w:szCs w:val="22"/>
-                <w:lang w:val="en-GB" w:eastAsia="en-GB"/>
-              </w:rPr>
-            </w:pPr>
-            <w:r>
-              <w:rPr>
-                <w:rFonts w:ascii="Arial" w:eastAsia="Times New Roman" w:hAnsi="Arial" w:cs="Arial"/>
-                <w:sz w:val="22"/>
-                <w:szCs w:val="22"/>
-                <w:lang w:val="en-GB" w:eastAsia="en-GB"/>
-              </w:rPr>
-              <w:t xml:space="preserve">Communion: HON 106: </w:t>
-            </w:r>
-            <w:r>
-              <w:rPr>
-                <w:rFonts w:ascii="Arial" w:eastAsia="Times New Roman" w:hAnsi="Arial" w:cs="Arial"/>
-                <w:i/>
-                <w:iCs/>
-                <w:sz w:val="22"/>
-                <w:szCs w:val="22"/>
-                <w:lang w:val="en-GB" w:eastAsia="en-GB"/>
-              </w:rPr>
-              <w:t>Dear Lord and father of mankind</w:t>
-            </w:r>
-          </w:p>
-          <w:p>
-            <w:pPr>
-              <w:rPr>
-                <w:rFonts w:ascii="Arial" w:eastAsia="Times New Roman" w:hAnsi="Arial" w:cs="Arial"/>
-                <w:sz w:val="22"/>
-                <w:szCs w:val="22"/>
-                <w:lang w:val="en-GB" w:eastAsia="en-GB"/>
-              </w:rPr>
-            </w:pPr>
-            <w:r>
-              <w:rPr>
-                <w:rFonts w:ascii="Arial" w:eastAsia="Times New Roman" w:hAnsi="Arial" w:cs="Arial"/>
-                <w:sz w:val="22"/>
-                <w:szCs w:val="22"/>
-                <w:lang w:val="en-GB" w:eastAsia="en-GB"/>
-              </w:rPr>
-              <w:t xml:space="preserve">Recessional: HON 442: </w:t>
-            </w:r>
-            <w:r>
-              <w:rPr>
-                <w:rFonts w:ascii="Arial" w:eastAsia="Times New Roman" w:hAnsi="Arial" w:cs="Arial"/>
-                <w:i/>
-                <w:iCs/>
-                <w:sz w:val="22"/>
-                <w:szCs w:val="22"/>
-                <w:lang w:val="en-GB" w:eastAsia="en-GB"/>
-              </w:rPr>
-              <w:t>Praise</w:t>
-            </w:r>
-            <w:r>
-              <w:rPr>
-                <w:rFonts w:ascii="Arial" w:eastAsia="Times New Roman" w:hAnsi="Arial" w:cs="Arial"/>
-                <w:i/>
-                <w:iCs/>
-                <w:sz w:val="22"/>
-                <w:szCs w:val="22"/>
-                <w:lang w:val="en-GB" w:eastAsia="en-GB"/>
-              </w:rPr>
-              <w:t>,</w:t>
-            </w:r>
-            <w:r>
-              <w:rPr>
-                <w:rFonts w:ascii="Arial" w:eastAsia="Times New Roman" w:hAnsi="Arial" w:cs="Arial"/>
-                <w:i/>
-                <w:iCs/>
-                <w:sz w:val="22"/>
-                <w:szCs w:val="22"/>
-                <w:lang w:val="en-GB" w:eastAsia="en-GB"/>
-              </w:rPr>
-              <w:t xml:space="preserve"> my soul</w:t>
+              <w:t>Need for musicians not yet confirmed</w:t>
             </w:r>
           </w:p>
         </w:tc>
@@ -1128,33 +952,7 @@
                 <w:sz w:val="22"/>
                 <w:szCs w:val="22"/>
               </w:rPr>
-              <w:t>14 November 2021</w:t>
-            </w:r>
-            <w:r>
-              <w:rPr>
-                <w:rFonts w:ascii="Arial" w:hAnsi="Arial" w:cs="Arial"/>
-                <w:sz w:val="22"/>
-                <w:szCs w:val="22"/>
-              </w:rPr>
-              <w:br/>
-              <w:t>10.45am?</w:t>
-            </w:r>
-          </w:p>
-          <w:p>
-            <w:pPr>
-              <w:rPr>
-                <w:rFonts w:ascii="Arial" w:hAnsi="Arial" w:cs="Arial"/>
-                <w:sz w:val="22"/>
-                <w:szCs w:val="22"/>
-              </w:rPr>
-            </w:pPr>
-            <w:r>
-              <w:rPr>
-                <w:rFonts w:ascii="Arial" w:hAnsi="Arial" w:cs="Arial"/>
-                <w:sz w:val="22"/>
-                <w:szCs w:val="22"/>
-              </w:rPr>
-              <w:t>Remembrance Sunday</w:t>
+              <w:t>30 July 2022 or 6 August 2022</w:t>
             </w:r>
           </w:p>
         </w:tc>
@@ -1176,7 +974,7 @@
                 <w:sz w:val="22"/>
                 <w:szCs w:val="22"/>
               </w:rPr>
-              <w:t>Sung Eucharist</w:t>
+              <w:t>Natasha Courtney and ?</w:t>
             </w:r>
           </w:p>
         </w:tc>
@@ -1192,14 +990,6 @@
                 <w:szCs w:val="22"/>
               </w:rPr>
             </w:pPr>
-            <w:r>
-              <w:rPr>
-                <w:rFonts w:ascii="Arial" w:hAnsi="Arial" w:cs="Arial"/>
-                <w:sz w:val="22"/>
-                <w:szCs w:val="22"/>
-              </w:rPr>
-              <w:t>Sandra</w:t>
-            </w:r>
           </w:p>
         </w:tc>
         <w:tc>
@@ -1210,11 +1000,636 @@
             <w:pPr>
               <w:rPr>
                 <w:rFonts w:ascii="Arial" w:eastAsia="Times New Roman" w:hAnsi="Arial" w:cs="Arial"/>
+                <w:i/>
+                <w:iCs/>
                 <w:sz w:val="22"/>
                 <w:szCs w:val="22"/>
                 <w:lang w:val="en-GB" w:eastAsia="en-GB"/>
               </w:rPr>
             </w:pPr>
+            <w:r>
+              <w:rPr>
+                <w:rFonts w:ascii="Arial" w:eastAsia="Times New Roman" w:hAnsi="Arial" w:cs="Arial"/>
+                <w:i/>
+                <w:iCs/>
+                <w:sz w:val="22"/>
+                <w:szCs w:val="22"/>
+                <w:lang w:val="en-GB" w:eastAsia="en-GB"/>
+              </w:rPr>
+              <w:t>Need for musicians not yet confirmed</w:t>
+            </w:r>
+          </w:p>
+        </w:tc>
+      </w:tr>
+      <w:tr>
+        <w:trPr>
+          <w:cantSplit/>
+        </w:trPr>
+        <w:tc>
+          <w:tcPr>
+            <w:tcW w:w="2288" w:type="dxa"/>
+          </w:tcPr>
+          <w:p>
+            <w:pPr>
+              <w:rPr>
+                <w:rFonts w:ascii="Arial" w:hAnsi="Arial" w:cs="Arial"/>
+                <w:sz w:val="22"/>
+                <w:szCs w:val="22"/>
+              </w:rPr>
+            </w:pPr>
+            <w:r>
+              <w:rPr>
+                <w:rFonts w:ascii="Arial" w:hAnsi="Arial" w:cs="Arial"/>
+                <w:sz w:val="22"/>
+                <w:szCs w:val="22"/>
+              </w:rPr>
+              <w:t>18 June 2022</w:t>
+            </w:r>
+          </w:p>
+        </w:tc>
+        <w:tc>
+          <w:tcPr>
+            <w:tcW w:w="2984" w:type="dxa"/>
+          </w:tcPr>
+          <w:p>
+            <w:pPr>
+              <w:rPr>
+                <w:rFonts w:ascii="Arial" w:hAnsi="Arial" w:cs="Arial"/>
+                <w:sz w:val="22"/>
+                <w:szCs w:val="22"/>
+              </w:rPr>
+            </w:pPr>
+            <w:r>
+              <w:rPr>
+                <w:rFonts w:ascii="Arial" w:hAnsi="Arial" w:cs="Arial"/>
+                <w:sz w:val="22"/>
+                <w:szCs w:val="22"/>
+              </w:rPr>
+              <w:t>Wedding of Denise Wilson and ?</w:t>
+            </w:r>
+          </w:p>
+        </w:tc>
+        <w:tc>
+          <w:tcPr>
+            <w:tcW w:w="1702" w:type="dxa"/>
+          </w:tcPr>
+          <w:p>
+            <w:pPr>
+              <w:rPr>
+                <w:rFonts w:ascii="Arial" w:hAnsi="Arial" w:cs="Arial"/>
+                <w:sz w:val="22"/>
+                <w:szCs w:val="22"/>
+              </w:rPr>
+            </w:pPr>
+          </w:p>
+        </w:tc>
+        <w:tc>
+          <w:tcPr>
+            <w:tcW w:w="8228" w:type="dxa"/>
+          </w:tcPr>
+          <w:p>
+            <w:pPr>
+              <w:rPr>
+                <w:rFonts w:ascii="Arial" w:eastAsia="Times New Roman" w:hAnsi="Arial" w:cs="Arial"/>
+                <w:i/>
+                <w:iCs/>
+                <w:sz w:val="22"/>
+                <w:szCs w:val="22"/>
+                <w:lang w:val="en-GB" w:eastAsia="en-GB"/>
+              </w:rPr>
+            </w:pPr>
+            <w:r>
+              <w:rPr>
+                <w:rFonts w:ascii="Arial" w:eastAsia="Times New Roman" w:hAnsi="Arial" w:cs="Arial"/>
+                <w:i/>
+                <w:iCs/>
+                <w:sz w:val="22"/>
+                <w:szCs w:val="22"/>
+                <w:lang w:val="en-GB" w:eastAsia="en-GB"/>
+              </w:rPr>
+              <w:t>Need for musicians not yet confirmed</w:t>
+            </w:r>
+          </w:p>
+        </w:tc>
+      </w:tr>
+      <w:tr>
+        <w:trPr>
+          <w:cantSplit/>
+        </w:trPr>
+        <w:tc>
+          <w:tcPr>
+            <w:tcW w:w="2288" w:type="dxa"/>
+          </w:tcPr>
+          <w:p>
+            <w:pPr>
+              <w:rPr>
+                <w:rFonts w:ascii="Arial" w:hAnsi="Arial" w:cs="Arial"/>
+                <w:sz w:val="22"/>
+                <w:szCs w:val="22"/>
+              </w:rPr>
+            </w:pPr>
+            <w:r>
+              <w:rPr>
+                <w:rFonts w:ascii="Arial" w:hAnsi="Arial" w:cs="Arial"/>
+                <w:sz w:val="22"/>
+                <w:szCs w:val="22"/>
+              </w:rPr>
+              <w:t>11 May 2022</w:t>
+            </w:r>
+            <w:r>
+              <w:rPr>
+                <w:rFonts w:ascii="Arial" w:hAnsi="Arial" w:cs="Arial"/>
+                <w:sz w:val="22"/>
+                <w:szCs w:val="22"/>
+              </w:rPr>
+              <w:br/>
+              <w:t>Wednesday</w:t>
+            </w:r>
+            <w:r>
+              <w:rPr>
+                <w:rFonts w:ascii="Arial" w:hAnsi="Arial" w:cs="Arial"/>
+                <w:sz w:val="22"/>
+                <w:szCs w:val="22"/>
+              </w:rPr>
+              <w:br/>
+              <w:t>11.00am</w:t>
+            </w:r>
+          </w:p>
+        </w:tc>
+        <w:tc>
+          <w:tcPr>
+            <w:tcW w:w="2984" w:type="dxa"/>
+          </w:tcPr>
+          <w:p>
+            <w:pPr>
+              <w:rPr>
+                <w:rFonts w:ascii="Arial" w:hAnsi="Arial" w:cs="Arial"/>
+                <w:sz w:val="22"/>
+                <w:szCs w:val="22"/>
+              </w:rPr>
+            </w:pPr>
+            <w:r>
+              <w:rPr>
+                <w:rFonts w:ascii="Arial" w:hAnsi="Arial" w:cs="Arial"/>
+                <w:sz w:val="22"/>
+                <w:szCs w:val="22"/>
+              </w:rPr>
+              <w:t>Funeral of Marley Michael Spencer Kline RIP</w:t>
+            </w:r>
+          </w:p>
+          <w:p>
+            <w:pPr>
+              <w:rPr>
+                <w:rFonts w:ascii="Arial" w:hAnsi="Arial" w:cs="Arial"/>
+                <w:sz w:val="22"/>
+                <w:szCs w:val="22"/>
+              </w:rPr>
+            </w:pPr>
+            <w:r>
+              <w:rPr>
+                <w:rFonts w:ascii="Arial" w:hAnsi="Arial" w:cs="Arial"/>
+                <w:sz w:val="22"/>
+                <w:szCs w:val="22"/>
+              </w:rPr>
+              <w:t>Janice</w:t>
+            </w:r>
+          </w:p>
+        </w:tc>
+        <w:tc>
+          <w:tcPr>
+            <w:tcW w:w="1702" w:type="dxa"/>
+          </w:tcPr>
+          <w:p>
+            <w:pPr>
+              <w:rPr>
+                <w:rFonts w:ascii="Arial" w:hAnsi="Arial" w:cs="Arial"/>
+                <w:sz w:val="22"/>
+                <w:szCs w:val="22"/>
+              </w:rPr>
+            </w:pPr>
+            <w:r>
+              <w:rPr>
+                <w:rFonts w:ascii="Arial" w:hAnsi="Arial" w:cs="Arial"/>
+                <w:sz w:val="22"/>
+                <w:szCs w:val="22"/>
+              </w:rPr>
+              <w:t>None needed (</w:t>
+            </w:r>
+            <w:r>
+              <w:rPr>
+                <w:rFonts w:ascii="Arial" w:hAnsi="Arial" w:cs="Arial"/>
+                <w:sz w:val="22"/>
+                <w:szCs w:val="22"/>
+              </w:rPr>
+              <w:t>Geoffrey Boyle</w:t>
+            </w:r>
+            <w:r>
+              <w:rPr>
+                <w:rFonts w:ascii="Arial" w:hAnsi="Arial" w:cs="Arial"/>
+                <w:sz w:val="22"/>
+                <w:szCs w:val="22"/>
+              </w:rPr>
+              <w:t xml:space="preserve"> could have played)</w:t>
+            </w:r>
+          </w:p>
+        </w:tc>
+        <w:tc>
+          <w:tcPr>
+            <w:tcW w:w="8228" w:type="dxa"/>
+          </w:tcPr>
+          <w:p>
+            <w:pPr>
+              <w:rPr>
+                <w:rFonts w:ascii="Arial" w:eastAsia="Times New Roman" w:hAnsi="Arial" w:cs="Arial"/>
+                <w:sz w:val="22"/>
+                <w:szCs w:val="22"/>
+                <w:lang w:val="en-GB" w:eastAsia="en-GB"/>
+              </w:rPr>
+            </w:pPr>
+          </w:p>
+        </w:tc>
+      </w:tr>
+      <w:tr>
+        <w:trPr>
+          <w:cantSplit/>
+        </w:trPr>
+        <w:tc>
+          <w:tcPr>
+            <w:tcW w:w="2288" w:type="dxa"/>
+          </w:tcPr>
+          <w:p>
+            <w:pPr>
+              <w:rPr>
+                <w:rFonts w:ascii="Arial" w:hAnsi="Arial" w:cs="Arial"/>
+                <w:sz w:val="22"/>
+                <w:szCs w:val="22"/>
+              </w:rPr>
+            </w:pPr>
+            <w:r>
+              <w:rPr>
+                <w:rFonts w:ascii="Arial" w:hAnsi="Arial" w:cs="Arial"/>
+                <w:sz w:val="22"/>
+                <w:szCs w:val="22"/>
+              </w:rPr>
+              <w:t>1 May 2022</w:t>
+            </w:r>
+            <w:r>
+              <w:rPr>
+                <w:rFonts w:ascii="Arial" w:hAnsi="Arial" w:cs="Arial"/>
+                <w:sz w:val="22"/>
+                <w:szCs w:val="22"/>
+              </w:rPr>
+              <w:br/>
+              <w:t>10.45am</w:t>
+            </w:r>
+          </w:p>
+          <w:p>
+            <w:pPr>
+              <w:rPr>
+                <w:rFonts w:ascii="Arial" w:hAnsi="Arial" w:cs="Arial"/>
+                <w:sz w:val="22"/>
+                <w:szCs w:val="22"/>
+              </w:rPr>
+            </w:pPr>
+            <w:r>
+              <w:rPr>
+                <w:rFonts w:ascii="Arial" w:hAnsi="Arial" w:cs="Arial"/>
+                <w:sz w:val="22"/>
+                <w:szCs w:val="22"/>
+              </w:rPr>
+              <w:t>Third Sunday of Easter</w:t>
+            </w:r>
+          </w:p>
+        </w:tc>
+        <w:tc>
+          <w:tcPr>
+            <w:tcW w:w="2984" w:type="dxa"/>
+          </w:tcPr>
+          <w:p>
+            <w:pPr>
+              <w:rPr>
+                <w:rFonts w:ascii="Arial" w:hAnsi="Arial" w:cs="Arial"/>
+                <w:sz w:val="22"/>
+                <w:szCs w:val="22"/>
+              </w:rPr>
+            </w:pPr>
+            <w:r>
+              <w:rPr>
+                <w:rFonts w:ascii="Arial" w:hAnsi="Arial" w:cs="Arial"/>
+                <w:sz w:val="22"/>
+                <w:szCs w:val="22"/>
+              </w:rPr>
+              <w:t>Sung Eucharist</w:t>
+            </w:r>
+          </w:p>
+        </w:tc>
+        <w:tc>
+          <w:tcPr>
+            <w:tcW w:w="1702" w:type="dxa"/>
+          </w:tcPr>
+          <w:p>
+            <w:pPr>
+              <w:rPr>
+                <w:rFonts w:ascii="Arial" w:hAnsi="Arial" w:cs="Arial"/>
+                <w:sz w:val="22"/>
+                <w:szCs w:val="22"/>
+              </w:rPr>
+            </w:pPr>
+            <w:r>
+              <w:rPr>
+                <w:rFonts w:ascii="Arial" w:hAnsi="Arial" w:cs="Arial"/>
+                <w:sz w:val="22"/>
+                <w:szCs w:val="22"/>
+              </w:rPr>
+              <w:t xml:space="preserve">John </w:t>
+            </w:r>
+            <w:proofErr w:type="spellStart"/>
+            <w:r>
+              <w:rPr>
+                <w:rFonts w:ascii="Arial" w:hAnsi="Arial" w:cs="Arial"/>
+                <w:sz w:val="22"/>
+                <w:szCs w:val="22"/>
+              </w:rPr>
+              <w:t>Druce</w:t>
+            </w:r>
+            <w:proofErr w:type="spellEnd"/>
+          </w:p>
+        </w:tc>
+        <w:tc>
+          <w:tcPr>
+            <w:tcW w:w="8228" w:type="dxa"/>
+          </w:tcPr>
+          <w:p>
+            <w:pPr>
+              <w:rPr>
+                <w:rFonts w:ascii="Arial" w:eastAsia="Times New Roman" w:hAnsi="Arial" w:cs="Arial"/>
+                <w:sz w:val="22"/>
+                <w:szCs w:val="22"/>
+                <w:lang w:val="en-GB" w:eastAsia="en-GB"/>
+              </w:rPr>
+            </w:pPr>
+            <w:r>
+              <w:rPr>
+                <w:rFonts w:ascii="Arial" w:eastAsia="Times New Roman" w:hAnsi="Arial" w:cs="Arial"/>
+                <w:sz w:val="22"/>
+                <w:szCs w:val="22"/>
+                <w:lang w:val="en-GB" w:eastAsia="en-GB"/>
+              </w:rPr>
+              <w:t xml:space="preserve">Introit: HON 94: </w:t>
+            </w:r>
+            <w:r>
+              <w:rPr>
+                <w:rFonts w:ascii="Arial" w:eastAsia="Times New Roman" w:hAnsi="Arial" w:cs="Arial"/>
+                <w:i/>
+                <w:iCs/>
+                <w:sz w:val="22"/>
+                <w:szCs w:val="22"/>
+                <w:lang w:val="en-GB" w:eastAsia="en-GB"/>
+              </w:rPr>
+              <w:t>Come, let us join our cheerful songs</w:t>
+            </w:r>
+          </w:p>
+          <w:p>
+            <w:pPr>
+              <w:rPr>
+                <w:rFonts w:ascii="Arial" w:eastAsia="Times New Roman" w:hAnsi="Arial" w:cs="Arial"/>
+                <w:sz w:val="22"/>
+                <w:szCs w:val="22"/>
+                <w:lang w:val="en-GB" w:eastAsia="en-GB"/>
+              </w:rPr>
+            </w:pPr>
+            <w:r>
+              <w:rPr>
+                <w:rFonts w:ascii="Arial" w:eastAsia="Times New Roman" w:hAnsi="Arial" w:cs="Arial"/>
+                <w:sz w:val="22"/>
+                <w:szCs w:val="22"/>
+                <w:lang w:val="en-GB" w:eastAsia="en-GB"/>
+              </w:rPr>
+              <w:t xml:space="preserve">Gradual: HON 495: </w:t>
+            </w:r>
+            <w:r>
+              <w:rPr>
+                <w:rFonts w:ascii="Arial" w:eastAsia="Times New Roman" w:hAnsi="Arial" w:cs="Arial"/>
+                <w:i/>
+                <w:iCs/>
+                <w:sz w:val="22"/>
+                <w:szCs w:val="22"/>
+                <w:lang w:val="en-GB" w:eastAsia="en-GB"/>
+              </w:rPr>
+              <w:t>The strife is o'er</w:t>
+            </w:r>
+            <w:r>
+              <w:rPr>
+                <w:rFonts w:ascii="Arial" w:eastAsia="Times New Roman" w:hAnsi="Arial" w:cs="Arial"/>
+                <w:sz w:val="22"/>
+                <w:szCs w:val="22"/>
+                <w:lang w:val="en-GB" w:eastAsia="en-GB"/>
+              </w:rPr>
+              <w:t xml:space="preserve"> (t</w:t>
+            </w:r>
+            <w:r>
+              <w:rPr>
+                <w:rFonts w:ascii="Arial" w:eastAsia="Times New Roman" w:hAnsi="Arial" w:cs="Arial"/>
+                <w:sz w:val="22"/>
+                <w:szCs w:val="22"/>
+                <w:lang w:val="en-GB" w:eastAsia="en-GB"/>
+              </w:rPr>
+              <w:t>une</w:t>
+            </w:r>
+            <w:r>
+              <w:rPr>
+                <w:rFonts w:ascii="Arial" w:eastAsia="Times New Roman" w:hAnsi="Arial" w:cs="Arial"/>
+                <w:sz w:val="22"/>
+                <w:szCs w:val="22"/>
+                <w:lang w:val="en-GB" w:eastAsia="en-GB"/>
+              </w:rPr>
+              <w:t xml:space="preserve"> </w:t>
+            </w:r>
+            <w:r>
+              <w:rPr>
+                <w:rFonts w:ascii="Arial" w:eastAsia="Times New Roman" w:hAnsi="Arial" w:cs="Arial"/>
+                <w:i/>
+                <w:iCs/>
+                <w:sz w:val="22"/>
+                <w:szCs w:val="22"/>
+                <w:lang w:val="en-GB" w:eastAsia="en-GB"/>
+              </w:rPr>
+              <w:t>Victory</w:t>
+            </w:r>
+            <w:r>
+              <w:rPr>
+                <w:rFonts w:ascii="Arial" w:eastAsia="Times New Roman" w:hAnsi="Arial" w:cs="Arial"/>
+                <w:sz w:val="22"/>
+                <w:szCs w:val="22"/>
+                <w:lang w:val="en-GB" w:eastAsia="en-GB"/>
+              </w:rPr>
+              <w:t xml:space="preserve">, </w:t>
+            </w:r>
+            <w:r>
+              <w:rPr>
+                <w:rFonts w:ascii="Arial" w:eastAsia="Times New Roman" w:hAnsi="Arial" w:cs="Arial"/>
+                <w:sz w:val="22"/>
+                <w:szCs w:val="22"/>
+                <w:lang w:val="en-GB" w:eastAsia="en-GB"/>
+              </w:rPr>
+              <w:t>495a)</w:t>
+            </w:r>
+          </w:p>
+          <w:p>
+            <w:pPr>
+              <w:rPr>
+                <w:rFonts w:ascii="Arial" w:eastAsia="Times New Roman" w:hAnsi="Arial" w:cs="Arial"/>
+                <w:sz w:val="22"/>
+                <w:szCs w:val="22"/>
+                <w:lang w:val="en-GB" w:eastAsia="en-GB"/>
+              </w:rPr>
+            </w:pPr>
+            <w:r>
+              <w:rPr>
+                <w:rFonts w:ascii="Arial" w:eastAsia="Times New Roman" w:hAnsi="Arial" w:cs="Arial"/>
+                <w:sz w:val="22"/>
+                <w:szCs w:val="22"/>
+                <w:lang w:val="en-GB" w:eastAsia="en-GB"/>
+              </w:rPr>
+              <w:t xml:space="preserve">Offertory: HON 480: </w:t>
+            </w:r>
+            <w:r>
+              <w:rPr>
+                <w:rFonts w:ascii="Arial" w:eastAsia="Times New Roman" w:hAnsi="Arial" w:cs="Arial"/>
+                <w:i/>
+                <w:iCs/>
+                <w:sz w:val="22"/>
+                <w:szCs w:val="22"/>
+                <w:lang w:val="en-GB" w:eastAsia="en-GB"/>
+              </w:rPr>
+              <w:t>The head that once was crowned with thorns</w:t>
+            </w:r>
+          </w:p>
+          <w:p>
+            <w:pPr>
+              <w:tabs>
+                <w:tab w:val="left" w:pos="1485"/>
+              </w:tabs>
+              <w:rPr>
+                <w:rFonts w:ascii="Arial" w:eastAsia="Times New Roman" w:hAnsi="Arial" w:cs="Arial"/>
+                <w:sz w:val="22"/>
+                <w:szCs w:val="22"/>
+                <w:lang w:val="en-GB" w:eastAsia="en-GB"/>
+              </w:rPr>
+            </w:pPr>
+            <w:r>
+              <w:rPr>
+                <w:rFonts w:ascii="Arial" w:eastAsia="Times New Roman" w:hAnsi="Arial" w:cs="Arial"/>
+                <w:sz w:val="22"/>
+                <w:szCs w:val="22"/>
+                <w:lang w:val="en-GB" w:eastAsia="en-GB"/>
+              </w:rPr>
+              <w:t>Communion:</w:t>
+            </w:r>
+            <w:r>
+              <w:t xml:space="preserve"> </w:t>
+            </w:r>
+            <w:r>
+              <w:rPr>
+                <w:rFonts w:ascii="Arial" w:eastAsia="Times New Roman" w:hAnsi="Arial" w:cs="Arial"/>
+                <w:sz w:val="22"/>
+                <w:szCs w:val="22"/>
+                <w:lang w:val="en-GB" w:eastAsia="en-GB"/>
+              </w:rPr>
+              <w:tab/>
+            </w:r>
+            <w:r>
+              <w:rPr>
+                <w:rFonts w:ascii="Arial" w:eastAsia="Times New Roman" w:hAnsi="Arial" w:cs="Arial"/>
+                <w:sz w:val="22"/>
+                <w:szCs w:val="22"/>
+                <w:lang w:val="en-GB" w:eastAsia="en-GB"/>
+              </w:rPr>
+              <w:t xml:space="preserve">HON 287: </w:t>
+            </w:r>
+            <w:r>
+              <w:rPr>
+                <w:rFonts w:ascii="Arial" w:eastAsia="Times New Roman" w:hAnsi="Arial" w:cs="Arial"/>
+                <w:i/>
+                <w:iCs/>
+                <w:sz w:val="22"/>
+                <w:szCs w:val="22"/>
+                <w:lang w:val="en-GB" w:eastAsia="en-GB"/>
+              </w:rPr>
+              <w:t>Just as I am</w:t>
+            </w:r>
+          </w:p>
+          <w:p>
+            <w:pPr>
+              <w:tabs>
+                <w:tab w:val="left" w:pos="1485"/>
+              </w:tabs>
+              <w:rPr>
+                <w:rFonts w:ascii="Arial" w:eastAsia="Times New Roman" w:hAnsi="Arial" w:cs="Arial"/>
+                <w:sz w:val="22"/>
+                <w:szCs w:val="22"/>
+                <w:lang w:val="en-GB" w:eastAsia="en-GB"/>
+              </w:rPr>
+            </w:pPr>
+            <w:r>
+              <w:rPr>
+                <w:rFonts w:ascii="Arial" w:eastAsia="Times New Roman" w:hAnsi="Arial" w:cs="Arial"/>
+                <w:sz w:val="22"/>
+                <w:szCs w:val="22"/>
+                <w:lang w:val="en-GB" w:eastAsia="en-GB"/>
+              </w:rPr>
+              <w:tab/>
+            </w:r>
+            <w:r>
+              <w:rPr>
+                <w:rFonts w:ascii="Arial" w:eastAsia="Times New Roman" w:hAnsi="Arial" w:cs="Arial"/>
+                <w:sz w:val="22"/>
+                <w:szCs w:val="22"/>
+                <w:lang w:val="en-GB" w:eastAsia="en-GB"/>
+              </w:rPr>
+              <w:t xml:space="preserve">HON 328: </w:t>
+            </w:r>
+            <w:r>
+              <w:rPr>
+                <w:rFonts w:ascii="Arial" w:eastAsia="Times New Roman" w:hAnsi="Arial" w:cs="Arial"/>
+                <w:i/>
+                <w:iCs/>
+                <w:sz w:val="22"/>
+                <w:szCs w:val="22"/>
+                <w:lang w:val="en-GB" w:eastAsia="en-GB"/>
+              </w:rPr>
+              <w:t>Make me a channel of your peace</w:t>
+            </w:r>
+          </w:p>
+          <w:p>
+            <w:pPr>
+              <w:rPr>
+                <w:rFonts w:ascii="Arial" w:eastAsia="Times New Roman" w:hAnsi="Arial" w:cs="Arial"/>
+                <w:sz w:val="22"/>
+                <w:szCs w:val="22"/>
+                <w:lang w:val="en-GB" w:eastAsia="en-GB"/>
+              </w:rPr>
+            </w:pPr>
+            <w:r>
+              <w:rPr>
+                <w:rFonts w:ascii="Arial" w:eastAsia="Times New Roman" w:hAnsi="Arial" w:cs="Arial"/>
+                <w:sz w:val="22"/>
+                <w:szCs w:val="22"/>
+                <w:lang w:val="en-GB" w:eastAsia="en-GB"/>
+              </w:rPr>
+              <w:t xml:space="preserve">Recessional: HON 77: </w:t>
+            </w:r>
+            <w:r>
+              <w:rPr>
+                <w:rFonts w:ascii="Arial" w:eastAsia="Times New Roman" w:hAnsi="Arial" w:cs="Arial"/>
+                <w:i/>
+                <w:iCs/>
+                <w:sz w:val="22"/>
+                <w:szCs w:val="22"/>
+                <w:lang w:val="en-GB" w:eastAsia="en-GB"/>
+              </w:rPr>
+              <w:t>Christ is our cornerstone</w:t>
+            </w:r>
           </w:p>
         </w:tc>
       </w:tr>
@@ -1239,7 +1654,7 @@
 </file>
 
 <file path=word/endnotes.xml><?xml version="1.0" encoding="utf-8"?>
-<w:endnotes xmlns:wpc="http://schemas.microsoft.com/office/word/2010/wordprocessingCanvas" xmlns:cx="http://schemas.microsoft.com/office/drawing/2014/chartex" xmlns:cx1="http://schemas.microsoft.com/office/drawing/2015/9/8/chartex" xmlns:cx2="http://schemas.microsoft.com/office/drawing/2015/10/21/chartex" xmlns:cx3="http://schemas.microsoft.com/office/drawing/2016/5/9/chartex" xmlns:cx4="http://schemas.microsoft.com/office/drawing/2016/5/10/chartex" xmlns:cx5="http://schemas.microsoft.com/office/drawing/2016/5/11/chartex" xmlns:cx6="http://schemas.microsoft.com/office/drawing/2016/5/12/chartex" xmlns:cx7="http://schemas.microsoft.com/office/drawing/2016/5/13/chartex" xmlns:cx8="http://schemas.microsoft.com/office/drawing/2016/5/14/chartex" xmlns:mc="http://schemas.openxmlformats.org/markup-compatibility/2006" xmlns:aink="http://schemas.microsoft.com/office/drawing/2016/ink" xmlns:am3d="http://schemas.microsoft.com/office/drawing/2017/model3d" xmlns:o="urn:schemas-microsoft-com:office:office" xmlns:r="http://schemas.openxmlformats.org/officeDocument/2006/relationships" xmlns:m="http://schemas.openxmlformats.org/officeDocument/2006/math" xmlns:v="urn:schemas-microsoft-com:vml" xmlns:wp14="http://schemas.microsoft.com/office/word/2010/wordprocessingDrawing" xmlns:wp="http://schemas.openxmlformats.org/drawingml/2006/wordprocessingDrawing" xmlns:w10="urn:schemas-microsoft-com:office:word" xmlns:w="http://schemas.openxmlformats.org/wordprocessingml/2006/main" xmlns:w14="http://schemas.microsoft.com/office/word/2010/wordml" xmlns:w15="http://schemas.microsoft.com/office/word/2012/wordml" xmlns:w16cex="http://schemas.microsoft.com/office/word/2018/wordml/cex" xmlns:w16cid="http://schemas.microsoft.com/office/word/2016/wordml/cid" xmlns:w16="http://schemas.microsoft.com/office/word/2018/wordml" xmlns:w16sdtdh="http://schemas.microsoft.com/office/word/2020/wordml/sdtdatahash" xmlns:w16se="http://schemas.microsoft.com/office/word/2015/wordml/symex" xmlns:wpg="http://schemas.microsoft.com/office/word/2010/wordprocessingGroup" xmlns:wpi="http://schemas.microsoft.com/office/word/2010/wordprocessingInk" xmlns:wne="http://schemas.microsoft.com/office/word/2006/wordml" xmlns:wps="http://schemas.microsoft.com/office/word/2010/wordprocessingShape" mc:Ignorable="w14 w15 w16se w16cid w16 w16cex w16sdtdh wp14">
+<w:endnotes xmlns:wpc="http://schemas.microsoft.com/office/word/2010/wordprocessingCanvas" xmlns:cx="http://schemas.microsoft.com/office/drawing/2014/chartex" xmlns:cx1="http://schemas.microsoft.com/office/drawing/2015/9/8/chartex" xmlns:cx2="http://schemas.microsoft.com/office/drawing/2015/10/21/chartex" xmlns:cx3="http://schemas.microsoft.com/office/drawing/2016/5/9/chartex" xmlns:cx4="http://schemas.microsoft.com/office/drawing/2016/5/10/chartex" xmlns:cx5="http://schemas.microsoft.com/office/drawing/2016/5/11/chartex" xmlns:cx6="http://schemas.microsoft.com/office/drawing/2016/5/12/chartex" xmlns:cx7="http://schemas.microsoft.com/office/drawing/2016/5/13/chartex" xmlns:cx8="http://schemas.microsoft.com/office/drawing/2016/5/14/chartex" xmlns:mc="http://schemas.openxmlformats.org/markup-compatibility/2006" xmlns:aink="http://schemas.microsoft.com/office/drawing/2016/ink" xmlns:am3d="http://schemas.microsoft.com/office/drawing/2017/model3d" xmlns:o="urn:schemas-microsoft-com:office:office" xmlns:oel="http://schemas.microsoft.com/office/2019/extlst" xmlns:r="http://schemas.openxmlformats.org/officeDocument/2006/relationships" xmlns:m="http://schemas.openxmlformats.org/officeDocument/2006/math" xmlns:v="urn:schemas-microsoft-com:vml" xmlns:wp14="http://schemas.microsoft.com/office/word/2010/wordprocessingDrawing" xmlns:wp="http://schemas.openxmlformats.org/drawingml/2006/wordprocessingDrawing" xmlns:w10="urn:schemas-microsoft-com:office:word" xmlns:w="http://schemas.openxmlformats.org/wordprocessingml/2006/main" xmlns:w14="http://schemas.microsoft.com/office/word/2010/wordml" xmlns:w15="http://schemas.microsoft.com/office/word/2012/wordml" xmlns:w16cex="http://schemas.microsoft.com/office/word/2018/wordml/cex" xmlns:w16cid="http://schemas.microsoft.com/office/word/2016/wordml/cid" xmlns:w16="http://schemas.microsoft.com/office/word/2018/wordml" xmlns:w16sdtdh="http://schemas.microsoft.com/office/word/2020/wordml/sdtdatahash" xmlns:w16se="http://schemas.microsoft.com/office/word/2015/wordml/symex" xmlns:wpg="http://schemas.microsoft.com/office/word/2010/wordprocessingGroup" xmlns:wpi="http://schemas.microsoft.com/office/word/2010/wordprocessingInk" xmlns:wne="http://schemas.microsoft.com/office/word/2006/wordml" xmlns:wps="http://schemas.microsoft.com/office/word/2010/wordprocessingShape" mc:Ignorable="w14 w15 w16se w16cid w16 w16cex w16sdtdh wp14">
   <w:endnote w:type="separator" w:id="-1">
     <w:p>
       <w:pPr>
@@ -1264,7 +1679,7 @@
 </file>
 
 <file path=word/footnotes.xml><?xml version="1.0" encoding="utf-8"?>
-<w:footnotes xmlns:wpc="http://schemas.microsoft.com/office/word/2010/wordprocessingCanvas" xmlns:cx="http://schemas.microsoft.com/office/drawing/2014/chartex" xmlns:cx1="http://schemas.microsoft.com/office/drawing/2015/9/8/chartex" xmlns:cx2="http://schemas.microsoft.com/office/drawing/2015/10/21/chartex" xmlns:cx3="http://schemas.microsoft.com/office/drawing/2016/5/9/chartex" xmlns:cx4="http://schemas.microsoft.com/office/drawing/2016/5/10/chartex" xmlns:cx5="http://schemas.microsoft.com/office/drawing/2016/5/11/chartex" xmlns:cx6="http://schemas.microsoft.com/office/drawing/2016/5/12/chartex" xmlns:cx7="http://schemas.microsoft.com/office/drawing/2016/5/13/chartex" xmlns:cx8="http://schemas.microsoft.com/office/drawing/2016/5/14/chartex" xmlns:mc="http://schemas.openxmlformats.org/markup-compatibility/2006" xmlns:aink="http://schemas.microsoft.com/office/drawing/2016/ink" xmlns:am3d="http://schemas.microsoft.com/office/drawing/2017/model3d" xmlns:o="urn:schemas-microsoft-com:office:office" xmlns:r="http://schemas.openxmlformats.org/officeDocument/2006/relationships" xmlns:m="http://schemas.openxmlformats.org/officeDocument/2006/math" xmlns:v="urn:schemas-microsoft-com:vml" xmlns:wp14="http://schemas.microsoft.com/office/word/2010/wordprocessingDrawing" xmlns:wp="http://schemas.openxmlformats.org/drawingml/2006/wordprocessingDrawing" xmlns:w10="urn:schemas-microsoft-com:office:word" xmlns:w="http://schemas.openxmlformats.org/wordprocessingml/2006/main" xmlns:w14="http://schemas.microsoft.com/office/word/2010/wordml" xmlns:w15="http://schemas.microsoft.com/office/word/2012/wordml" xmlns:w16cex="http://schemas.microsoft.com/office/word/2018/wordml/cex" xmlns:w16cid="http://schemas.microsoft.com/office/word/2016/wordml/cid" xmlns:w16="http://schemas.microsoft.com/office/word/2018/wordml" xmlns:w16sdtdh="http://schemas.microsoft.com/office/word/2020/wordml/sdtdatahash" xmlns:w16se="http://schemas.microsoft.com/office/word/2015/wordml/symex" xmlns:wpg="http://schemas.microsoft.com/office/word/2010/wordprocessingGroup" xmlns:wpi="http://schemas.microsoft.com/office/word/2010/wordprocessingInk" xmlns:wne="http://schemas.microsoft.com/office/word/2006/wordml" xmlns:wps="http://schemas.microsoft.com/office/word/2010/wordprocessingShape" mc:Ignorable="w14 w15 w16se w16cid w16 w16cex w16sdtdh wp14">
+<w:footnotes xmlns:wpc="http://schemas.microsoft.com/office/word/2010/wordprocessingCanvas" xmlns:cx="http://schemas.microsoft.com/office/drawing/2014/chartex" xmlns:cx1="http://schemas.microsoft.com/office/drawing/2015/9/8/chartex" xmlns:cx2="http://schemas.microsoft.com/office/drawing/2015/10/21/chartex" xmlns:cx3="http://schemas.microsoft.com/office/drawing/2016/5/9/chartex" xmlns:cx4="http://schemas.microsoft.com/office/drawing/2016/5/10/chartex" xmlns:cx5="http://schemas.microsoft.com/office/drawing/2016/5/11/chartex" xmlns:cx6="http://schemas.microsoft.com/office/drawing/2016/5/12/chartex" xmlns:cx7="http://schemas.microsoft.com/office/drawing/2016/5/13/chartex" xmlns:cx8="http://schemas.microsoft.com/office/drawing/2016/5/14/chartex" xmlns:mc="http://schemas.openxmlformats.org/markup-compatibility/2006" xmlns:aink="http://schemas.microsoft.com/office/drawing/2016/ink" xmlns:am3d="http://schemas.microsoft.com/office/drawing/2017/model3d" xmlns:o="urn:schemas-microsoft-com:office:office" xmlns:oel="http://schemas.microsoft.com/office/2019/extlst" xmlns:r="http://schemas.openxmlformats.org/officeDocument/2006/relationships" xmlns:m="http://schemas.openxmlformats.org/officeDocument/2006/math" xmlns:v="urn:schemas-microsoft-com:vml" xmlns:wp14="http://schemas.microsoft.com/office/word/2010/wordprocessingDrawing" xmlns:wp="http://schemas.openxmlformats.org/drawingml/2006/wordprocessingDrawing" xmlns:w10="urn:schemas-microsoft-com:office:word" xmlns:w="http://schemas.openxmlformats.org/wordprocessingml/2006/main" xmlns:w14="http://schemas.microsoft.com/office/word/2010/wordml" xmlns:w15="http://schemas.microsoft.com/office/word/2012/wordml" xmlns:w16cex="http://schemas.microsoft.com/office/word/2018/wordml/cex" xmlns:w16cid="http://schemas.microsoft.com/office/word/2016/wordml/cid" xmlns:w16="http://schemas.microsoft.com/office/word/2018/wordml" xmlns:w16sdtdh="http://schemas.microsoft.com/office/word/2020/wordml/sdtdatahash" xmlns:w16se="http://schemas.microsoft.com/office/word/2015/wordml/symex" xmlns:wpg="http://schemas.microsoft.com/office/word/2010/wordprocessingGroup" xmlns:wpi="http://schemas.microsoft.com/office/word/2010/wordprocessingInk" xmlns:wne="http://schemas.microsoft.com/office/word/2006/wordml" xmlns:wps="http://schemas.microsoft.com/office/word/2010/wordprocessingShape" mc:Ignorable="w14 w15 w16se w16cid w16 w16cex w16sdtdh wp14">
   <w:footnote w:type="separator" w:id="-1">
     <w:p>
       <w:pPr>
@@ -1289,7 +1704,7 @@
 </file>
 
 <file path=word/numbering.xml><?xml version="1.0" encoding="utf-8"?>
-<w:numbering xmlns:wpc="http://schemas.microsoft.com/office/word/2010/wordprocessingCanvas" xmlns:cx="http://schemas.microsoft.com/office/drawing/2014/chartex" xmlns:cx1="http://schemas.microsoft.com/office/drawing/2015/9/8/chartex" xmlns:cx2="http://schemas.microsoft.com/office/drawing/2015/10/21/chartex" xmlns:cx3="http://schemas.microsoft.com/office/drawing/2016/5/9/chartex" xmlns:cx4="http://schemas.microsoft.com/office/drawing/2016/5/10/chartex" xmlns:cx5="http://schemas.microsoft.com/office/drawing/2016/5/11/chartex" xmlns:cx6="http://schemas.microsoft.com/office/drawing/2016/5/12/chartex" xmlns:cx7="http://schemas.microsoft.com/office/drawing/2016/5/13/chartex" xmlns:cx8="http://schemas.microsoft.com/office/drawing/2016/5/14/chartex" xmlns:mc="http://schemas.openxmlformats.org/markup-compatibility/2006" xmlns:aink="http://schemas.microsoft.com/office/drawing/2016/ink" xmlns:am3d="http://schemas.microsoft.com/office/drawing/2017/model3d" xmlns:o="urn:schemas-microsoft-com:office:office" xmlns:r="http://schemas.openxmlformats.org/officeDocument/2006/relationships" xmlns:m="http://schemas.openxmlformats.org/officeDocument/2006/math" xmlns:v="urn:schemas-microsoft-com:vml" xmlns:wp14="http://schemas.microsoft.com/office/word/2010/wordprocessingDrawing" xmlns:wp="http://schemas.openxmlformats.org/drawingml/2006/wordprocessingDrawing" xmlns:w10="urn:schemas-microsoft-com:office:word" xmlns:w="http://schemas.openxmlformats.org/wordprocessingml/2006/main" xmlns:w14="http://schemas.microsoft.com/office/word/2010/wordml" xmlns:w15="http://schemas.microsoft.com/office/word/2012/wordml" xmlns:w16cex="http://schemas.microsoft.com/office/word/2018/wordml/cex" xmlns:w16cid="http://schemas.microsoft.com/office/word/2016/wordml/cid" xmlns:w16="http://schemas.microsoft.com/office/word/2018/wordml" xmlns:w16sdtdh="http://schemas.microsoft.com/office/word/2020/wordml/sdtdatahash" xmlns:w16se="http://schemas.microsoft.com/office/word/2015/wordml/symex" xmlns:wpg="http://schemas.microsoft.com/office/word/2010/wordprocessingGroup" xmlns:wpi="http://schemas.microsoft.com/office/word/2010/wordprocessingInk" xmlns:wne="http://schemas.microsoft.com/office/word/2006/wordml" xmlns:wps="http://schemas.microsoft.com/office/word/2010/wordprocessingShape" mc:Ignorable="w14 w15 w16se w16cid w16 w16cex w16sdtdh wp14">
+<w:numbering xmlns:wpc="http://schemas.microsoft.com/office/word/2010/wordprocessingCanvas" xmlns:cx="http://schemas.microsoft.com/office/drawing/2014/chartex" xmlns:cx1="http://schemas.microsoft.com/office/drawing/2015/9/8/chartex" xmlns:cx2="http://schemas.microsoft.com/office/drawing/2015/10/21/chartex" xmlns:cx3="http://schemas.microsoft.com/office/drawing/2016/5/9/chartex" xmlns:cx4="http://schemas.microsoft.com/office/drawing/2016/5/10/chartex" xmlns:cx5="http://schemas.microsoft.com/office/drawing/2016/5/11/chartex" xmlns:cx6="http://schemas.microsoft.com/office/drawing/2016/5/12/chartex" xmlns:cx7="http://schemas.microsoft.com/office/drawing/2016/5/13/chartex" xmlns:cx8="http://schemas.microsoft.com/office/drawing/2016/5/14/chartex" xmlns:mc="http://schemas.openxmlformats.org/markup-compatibility/2006" xmlns:aink="http://schemas.microsoft.com/office/drawing/2016/ink" xmlns:am3d="http://schemas.microsoft.com/office/drawing/2017/model3d" xmlns:o="urn:schemas-microsoft-com:office:office" xmlns:oel="http://schemas.microsoft.com/office/2019/extlst" xmlns:r="http://schemas.openxmlformats.org/officeDocument/2006/relationships" xmlns:m="http://schemas.openxmlformats.org/officeDocument/2006/math" xmlns:v="urn:schemas-microsoft-com:vml" xmlns:wp14="http://schemas.microsoft.com/office/word/2010/wordprocessingDrawing" xmlns:wp="http://schemas.openxmlformats.org/drawingml/2006/wordprocessingDrawing" xmlns:w10="urn:schemas-microsoft-com:office:word" xmlns:w="http://schemas.openxmlformats.org/wordprocessingml/2006/main" xmlns:w14="http://schemas.microsoft.com/office/word/2010/wordml" xmlns:w15="http://schemas.microsoft.com/office/word/2012/wordml" xmlns:w16cex="http://schemas.microsoft.com/office/word/2018/wordml/cex" xmlns:w16cid="http://schemas.microsoft.com/office/word/2016/wordml/cid" xmlns:w16="http://schemas.microsoft.com/office/word/2018/wordml" xmlns:w16sdtdh="http://schemas.microsoft.com/office/word/2020/wordml/sdtdatahash" xmlns:w16se="http://schemas.microsoft.com/office/word/2015/wordml/symex" xmlns:wpg="http://schemas.microsoft.com/office/word/2010/wordprocessingGroup" xmlns:wpi="http://schemas.microsoft.com/office/word/2010/wordprocessingInk" xmlns:wne="http://schemas.microsoft.com/office/word/2006/wordml" xmlns:wps="http://schemas.microsoft.com/office/word/2010/wordprocessingShape" mc:Ignorable="w14 w15 w16se w16cid w16 w16cex w16sdtdh wp14">
   <w:abstractNum w:abstractNumId="0" w15:restartNumberingAfterBreak="0">
     <w:nsid w:val="0C9A1E4D"/>
     <w:multiLevelType w:val="multilevel"/>
@@ -1778,16 +2193,16 @@
       </w:rPr>
     </w:lvl>
   </w:abstractNum>
-  <w:num w:numId="1">
+  <w:num w:numId="1" w16cid:durableId="417137335">
     <w:abstractNumId w:val="2"/>
   </w:num>
-  <w:num w:numId="2">
+  <w:num w:numId="2" w16cid:durableId="1101989288">
     <w:abstractNumId w:val="1"/>
   </w:num>
-  <w:num w:numId="3">
+  <w:num w:numId="3" w16cid:durableId="621965027">
     <w:abstractNumId w:val="0"/>
   </w:num>
-  <w:num w:numId="4">
+  <w:num w:numId="4" w16cid:durableId="1414424877">
     <w:abstractNumId w:val="3"/>
   </w:num>
 </w:numbering>

</xml_diff>